<commit_message>
TemplateFile pour stockage des modèles de rapport de commission
</commit_message>
<xml_diff>
--- a/src/main/webapp/doc/template.docx
+++ b/src/main/webapp/doc/template.docx
@@ -14,13 +14,17 @@
       </w:pPr>
       <w:r>
         <w:rPr>
+          <w:rFonts w:ascii="New York" w:hAnsi="New York"/>
+          <w:i/>
           <w:noProof/>
+          <w:sz w:val="36"/>
+          <w:szCs w:val="36"/>
         </w:rPr>
         <w:drawing>
           <wp:inline distT="0" distB="0" distL="0" distR="0">
-            <wp:extent cx="1314450" cy="457200"/>
-            <wp:effectExtent l="0" t="0" r="0" b="0"/>
-            <wp:docPr id="2" name="Picture" descr="logo udl"/>
+            <wp:extent cx="1577644" cy="387350"/>
+            <wp:effectExtent l="0" t="0" r="3810" b="0"/>
+            <wp:docPr id="3" name="Image 3"/>
             <wp:cNvGraphicFramePr>
               <a:graphicFrameLocks xmlns:a="http://schemas.openxmlformats.org/drawingml/2006/main" noChangeAspect="1"/>
             </wp:cNvGraphicFramePr>
@@ -28,36 +32,29 @@
               <a:graphicData uri="http://schemas.openxmlformats.org/drawingml/2006/picture">
                 <pic:pic xmlns:pic="http://schemas.openxmlformats.org/drawingml/2006/picture">
                   <pic:nvPicPr>
-                    <pic:cNvPr id="0" name="Picture" descr="logo udl"/>
-                    <pic:cNvPicPr>
-                      <a:picLocks noChangeAspect="1" noChangeArrowheads="1"/>
-                    </pic:cNvPicPr>
+                    <pic:cNvPr id="0" name="logo-esup-dematec.png"/>
+                    <pic:cNvPicPr/>
                   </pic:nvPicPr>
                   <pic:blipFill>
-                    <a:blip r:embed="rId7">
+                    <a:blip r:embed="rId9" cstate="print">
                       <a:extLst>
                         <a:ext uri="{28A0092B-C50C-407E-A947-70E740481C1C}">
                           <a14:useLocalDpi xmlns:a14="http://schemas.microsoft.com/office/drawing/2010/main" val="0"/>
                         </a:ext>
                       </a:extLst>
                     </a:blip>
-                    <a:srcRect/>
                     <a:stretch>
                       <a:fillRect/>
                     </a:stretch>
                   </pic:blipFill>
-                  <pic:spPr bwMode="auto">
+                  <pic:spPr>
                     <a:xfrm>
                       <a:off x="0" y="0"/>
-                      <a:ext cx="1314450" cy="457200"/>
+                      <a:ext cx="1577865" cy="387404"/>
                     </a:xfrm>
                     <a:prstGeom prst="rect">
                       <a:avLst/>
                     </a:prstGeom>
-                    <a:noFill/>
-                    <a:ln>
-                      <a:noFill/>
-                    </a:ln>
                   </pic:spPr>
                 </pic:pic>
               </a:graphicData>
@@ -343,14 +340,28 @@
         <w:rPr>
           <w:sz w:val="20"/>
         </w:rPr>
-        <w:t xml:space="preserve">Né(e) le :  </w:t>
+        <w:t>Né(e) le </w:t>
+      </w:r>
+      <w:proofErr w:type="gramStart"/>
+      <w:r>
+        <w:rPr>
+          <w:sz w:val="20"/>
+        </w:rPr>
+        <w:t xml:space="preserve">:  </w:t>
       </w:r>
       <w:bookmarkStart w:id="3" w:name="nee_le"/>
       <w:r>
         <w:rPr>
           <w:sz w:val="20"/>
         </w:rPr>
-        <w:t>Né(e) le</w:t>
+        <w:t>Né</w:t>
+      </w:r>
+      <w:proofErr w:type="gramEnd"/>
+      <w:r>
+        <w:rPr>
+          <w:sz w:val="20"/>
+        </w:rPr>
+        <w:t>(e) le</w:t>
       </w:r>
       <w:bookmarkEnd w:id="3"/>
       <w:r>
@@ -493,7 +504,9 @@
         </w:rPr>
         <w:t>Adresse3</w:t>
       </w:r>
+      <w:bookmarkStart w:id="8" w:name="_GoBack"/>
       <w:bookmarkEnd w:id="7"/>
+      <w:bookmarkEnd w:id="8"/>
     </w:p>
     <w:p>
       <w:pPr>
@@ -517,7 +530,7 @@
         </w:rPr>
         <w:tab/>
       </w:r>
-      <w:bookmarkStart w:id="8" w:name="code_postal"/>
+      <w:bookmarkStart w:id="9" w:name="code_postal"/>
       <w:r>
         <w:rPr>
           <w:sz w:val="20"/>
@@ -536,21 +549,21 @@
         </w:rPr>
         <w:t xml:space="preserve"> </w:t>
       </w:r>
-      <w:bookmarkEnd w:id="8"/>
+      <w:bookmarkEnd w:id="9"/>
       <w:r>
         <w:rPr>
           <w:sz w:val="20"/>
         </w:rPr>
         <w:t xml:space="preserve"> </w:t>
       </w:r>
-      <w:bookmarkStart w:id="9" w:name="ville"/>
+      <w:bookmarkStart w:id="10" w:name="ville"/>
       <w:r>
         <w:rPr>
           <w:sz w:val="20"/>
         </w:rPr>
         <w:t>Ville</w:t>
       </w:r>
-      <w:bookmarkEnd w:id="9"/>
+      <w:bookmarkEnd w:id="10"/>
     </w:p>
     <w:p>
       <w:pPr>
@@ -574,14 +587,14 @@
         </w:rPr>
         <w:tab/>
       </w:r>
-      <w:bookmarkStart w:id="10" w:name="pays"/>
+      <w:bookmarkStart w:id="11" w:name="pays"/>
       <w:r>
         <w:rPr>
           <w:sz w:val="20"/>
         </w:rPr>
         <w:t>Pays</w:t>
       </w:r>
-      <w:bookmarkEnd w:id="10"/>
+      <w:bookmarkEnd w:id="11"/>
     </w:p>
     <w:p>
       <w:pPr>
@@ -609,7 +622,7 @@
       <w:pPr>
         <w:ind w:left="-360"/>
       </w:pPr>
-      <w:bookmarkStart w:id="11" w:name="situation_professionnelle"/>
+      <w:bookmarkStart w:id="12" w:name="situation_professionnelle"/>
       <w:r>
         <w:rPr>
           <w:sz w:val="20"/>
@@ -621,8 +634,8 @@
       <w:pPr>
         <w:ind w:left="-360"/>
       </w:pPr>
-      <w:bookmarkStart w:id="12" w:name="lieu_dexercice"/>
-      <w:bookmarkEnd w:id="11"/>
+      <w:bookmarkStart w:id="13" w:name="lieu_dexercice"/>
+      <w:bookmarkEnd w:id="12"/>
       <w:r>
         <w:rPr>
           <w:sz w:val="20"/>
@@ -634,8 +647,8 @@
       <w:pPr>
         <w:ind w:left="-360"/>
       </w:pPr>
-      <w:bookmarkStart w:id="13" w:name="ville_ou_pay_dexercice"/>
-      <w:bookmarkEnd w:id="12"/>
+      <w:bookmarkStart w:id="14" w:name="ville_ou_pay_dexercice"/>
+      <w:bookmarkEnd w:id="13"/>
       <w:r>
         <w:rPr>
           <w:sz w:val="20"/>
@@ -643,7 +656,7 @@
         <w:t>Ville ou pays d'exercice</w:t>
       </w:r>
     </w:p>
-    <w:bookmarkEnd w:id="13"/>
+    <w:bookmarkEnd w:id="14"/>
     <w:p>
       <w:pPr>
         <w:ind w:left="-360"/>
@@ -711,14 +724,14 @@
         </w:rPr>
         <w:t xml:space="preserve">Titre : </w:t>
       </w:r>
-      <w:bookmarkStart w:id="14" w:name="titre_these"/>
+      <w:bookmarkStart w:id="15" w:name="titre_these"/>
       <w:r>
         <w:rPr>
           <w:sz w:val="20"/>
         </w:rPr>
         <w:t>Titre thèse</w:t>
       </w:r>
-      <w:bookmarkEnd w:id="14"/>
+      <w:bookmarkEnd w:id="15"/>
     </w:p>
     <w:p>
       <w:pPr>
@@ -755,14 +768,14 @@
         <w:tab/>
         <w:t xml:space="preserve">date de soutenance : </w:t>
       </w:r>
-      <w:bookmarkStart w:id="15" w:name="date_soutenance"/>
+      <w:bookmarkStart w:id="16" w:name="date_soutenance"/>
       <w:r>
         <w:rPr>
           <w:sz w:val="20"/>
         </w:rPr>
         <w:t>Date soutenance</w:t>
       </w:r>
-      <w:bookmarkEnd w:id="15"/>
+      <w:bookmarkEnd w:id="16"/>
       <w:r>
         <w:rPr>
           <w:sz w:val="20"/>
@@ -794,14 +807,14 @@
         <w:tab/>
         <w:t xml:space="preserve">laboratoire/université : </w:t>
       </w:r>
-      <w:bookmarkStart w:id="16" w:name="lieu_soutenance"/>
+      <w:bookmarkStart w:id="17" w:name="lieu_soutenance"/>
       <w:r>
         <w:rPr>
           <w:sz w:val="20"/>
         </w:rPr>
         <w:t>Lieu soutenance</w:t>
       </w:r>
-      <w:bookmarkEnd w:id="16"/>
+      <w:bookmarkEnd w:id="17"/>
     </w:p>
     <w:p>
       <w:pPr>
@@ -822,7 +835,7 @@
         </w:rPr>
         <w:t xml:space="preserve">de recherche : </w:t>
       </w:r>
-      <w:bookmarkStart w:id="17" w:name="directeur_these"/>
+      <w:bookmarkStart w:id="18" w:name="directeur_these"/>
       <w:r>
         <w:rPr>
           <w:sz w:val="20"/>
@@ -835,7 +848,7 @@
         </w:rPr>
         <w:t>Thèse</w:t>
       </w:r>
-      <w:bookmarkEnd w:id="17"/>
+      <w:bookmarkEnd w:id="18"/>
     </w:p>
     <w:p>
       <w:pPr>
@@ -866,7 +879,7 @@
           <w:sz w:val="20"/>
         </w:rPr>
       </w:pPr>
-      <w:bookmarkStart w:id="18" w:name="jury"/>
+      <w:bookmarkStart w:id="19" w:name="jury"/>
       <w:r>
         <w:rPr>
           <w:sz w:val="20"/>
@@ -874,7 +887,7 @@
         <w:t>Jury</w:t>
       </w:r>
     </w:p>
-    <w:bookmarkEnd w:id="18"/>
+    <w:bookmarkEnd w:id="19"/>
     <w:p>
       <w:pPr>
         <w:ind w:left="-360"/>
@@ -910,8 +923,6 @@
         </w:rPr>
         <w:t> :</w:t>
       </w:r>
-      <w:bookmarkStart w:id="19" w:name="_GoBack"/>
-      <w:bookmarkEnd w:id="19"/>
     </w:p>
     <w:p>
       <w:pPr>
@@ -1072,7 +1083,21 @@
         <w:rPr>
           <w:sz w:val="20"/>
         </w:rPr>
-        <w:t xml:space="preserve">   communications orales : </w:t>
+        <w:t xml:space="preserve">   </w:t>
+      </w:r>
+      <w:proofErr w:type="gramStart"/>
+      <w:r>
+        <w:rPr>
+          <w:sz w:val="20"/>
+        </w:rPr>
+        <w:t>communications</w:t>
+      </w:r>
+      <w:proofErr w:type="gramEnd"/>
+      <w:r>
+        <w:rPr>
+          <w:sz w:val="20"/>
+        </w:rPr>
+        <w:t xml:space="preserve"> orales : </w:t>
       </w:r>
       <w:r>
         <w:rPr>
@@ -1133,11 +1158,19 @@
           <w:sz w:val="16"/>
         </w:rPr>
       </w:pPr>
-      <w:r>
-        <w:rPr>
-          <w:sz w:val="20"/>
-        </w:rPr>
-        <w:t xml:space="preserve">brevets : </w:t>
+      <w:proofErr w:type="gramStart"/>
+      <w:r>
+        <w:rPr>
+          <w:sz w:val="20"/>
+        </w:rPr>
+        <w:t>brevets</w:t>
+      </w:r>
+      <w:proofErr w:type="gramEnd"/>
+      <w:r>
+        <w:rPr>
+          <w:sz w:val="20"/>
+        </w:rPr>
+        <w:t xml:space="preserve"> : </w:t>
       </w:r>
       <w:r>
         <w:rPr>
@@ -2185,7 +2218,21 @@
         <w:rPr>
           <w:sz w:val="20"/>
         </w:rPr>
-        <w:t xml:space="preserve">Fait à …………………………., le……………………………….  </w:t>
+        <w:t xml:space="preserve">Fait à </w:t>
+      </w:r>
+      <w:proofErr w:type="gramStart"/>
+      <w:r>
+        <w:rPr>
+          <w:sz w:val="20"/>
+        </w:rPr>
+        <w:t>………………………….,</w:t>
+      </w:r>
+      <w:proofErr w:type="gramEnd"/>
+      <w:r>
+        <w:rPr>
+          <w:sz w:val="20"/>
+        </w:rPr>
+        <w:t xml:space="preserve"> le……………………………….  </w:t>
       </w:r>
       <w:r>
         <w:rPr>
@@ -2217,6 +2264,12 @@
       </w:pPr>
     </w:p>
     <w:sectPr>
+      <w:headerReference w:type="even" r:id="rId10"/>
+      <w:headerReference w:type="default" r:id="rId11"/>
+      <w:footerReference w:type="even" r:id="rId12"/>
+      <w:footerReference w:type="default" r:id="rId13"/>
+      <w:headerReference w:type="first" r:id="rId14"/>
+      <w:footerReference w:type="first" r:id="rId15"/>
       <w:pgSz w:w="11906" w:h="16838"/>
       <w:pgMar w:top="800" w:right="900" w:bottom="800" w:left="900" w:header="0" w:footer="0" w:gutter="0"/>
       <w:cols w:space="720"/>
@@ -2225,6 +2278,104 @@
     </w:sectPr>
   </w:body>
 </w:document>
+</file>
+
+<file path=word/endnotes.xml><?xml version="1.0" encoding="utf-8"?>
+<w:endnotes xmlns:wpc="http://schemas.microsoft.com/office/word/2010/wordprocessingCanvas" xmlns:mc="http://schemas.openxmlformats.org/markup-compatibility/2006" xmlns:o="urn:schemas-microsoft-com:office:office" xmlns:r="http://schemas.openxmlformats.org/officeDocument/2006/relationships" xmlns:m="http://schemas.openxmlformats.org/officeDocument/2006/math" xmlns:v="urn:schemas-microsoft-com:vml" xmlns:wp14="http://schemas.microsoft.com/office/word/2010/wordprocessingDrawing" xmlns:wp="http://schemas.openxmlformats.org/drawingml/2006/wordprocessingDrawing" xmlns:w10="urn:schemas-microsoft-com:office:word" xmlns:w="http://schemas.openxmlformats.org/wordprocessingml/2006/main" xmlns:w14="http://schemas.microsoft.com/office/word/2010/wordml" xmlns:wpg="http://schemas.microsoft.com/office/word/2010/wordprocessingGroup" xmlns:wpi="http://schemas.microsoft.com/office/word/2010/wordprocessingInk" xmlns:wne="http://schemas.microsoft.com/office/word/2006/wordml" xmlns:wps="http://schemas.microsoft.com/office/word/2010/wordprocessingShape" mc:Ignorable="w14 wp14">
+  <w:endnote w:type="separator" w:id="-1">
+    <w:p>
+      <w:r>
+        <w:separator/>
+      </w:r>
+    </w:p>
+  </w:endnote>
+  <w:endnote w:type="continuationSeparator" w:id="0">
+    <w:p>
+      <w:r>
+        <w:continuationSeparator/>
+      </w:r>
+    </w:p>
+  </w:endnote>
+</w:endnotes>
+</file>
+
+<file path=word/footer1.xml><?xml version="1.0" encoding="utf-8"?>
+<w:ftr xmlns:wpc="http://schemas.microsoft.com/office/word/2010/wordprocessingCanvas" xmlns:mc="http://schemas.openxmlformats.org/markup-compatibility/2006" xmlns:o="urn:schemas-microsoft-com:office:office" xmlns:r="http://schemas.openxmlformats.org/officeDocument/2006/relationships" xmlns:m="http://schemas.openxmlformats.org/officeDocument/2006/math" xmlns:v="urn:schemas-microsoft-com:vml" xmlns:wp14="http://schemas.microsoft.com/office/word/2010/wordprocessingDrawing" xmlns:wp="http://schemas.openxmlformats.org/drawingml/2006/wordprocessingDrawing" xmlns:w10="urn:schemas-microsoft-com:office:word" xmlns:w="http://schemas.openxmlformats.org/wordprocessingml/2006/main" xmlns:w14="http://schemas.microsoft.com/office/word/2010/wordml" xmlns:wpg="http://schemas.microsoft.com/office/word/2010/wordprocessingGroup" xmlns:wpi="http://schemas.microsoft.com/office/word/2010/wordprocessingInk" xmlns:wne="http://schemas.microsoft.com/office/word/2006/wordml" xmlns:wps="http://schemas.microsoft.com/office/word/2010/wordprocessingShape" mc:Ignorable="w14 wp14">
+  <w:p>
+    <w:pPr>
+      <w:pStyle w:val="Pieddepage"/>
+    </w:pPr>
+  </w:p>
+</w:ftr>
+</file>
+
+<file path=word/footer2.xml><?xml version="1.0" encoding="utf-8"?>
+<w:ftr xmlns:wpc="http://schemas.microsoft.com/office/word/2010/wordprocessingCanvas" xmlns:mc="http://schemas.openxmlformats.org/markup-compatibility/2006" xmlns:o="urn:schemas-microsoft-com:office:office" xmlns:r="http://schemas.openxmlformats.org/officeDocument/2006/relationships" xmlns:m="http://schemas.openxmlformats.org/officeDocument/2006/math" xmlns:v="urn:schemas-microsoft-com:vml" xmlns:wp14="http://schemas.microsoft.com/office/word/2010/wordprocessingDrawing" xmlns:wp="http://schemas.openxmlformats.org/drawingml/2006/wordprocessingDrawing" xmlns:w10="urn:schemas-microsoft-com:office:word" xmlns:w="http://schemas.openxmlformats.org/wordprocessingml/2006/main" xmlns:w14="http://schemas.microsoft.com/office/word/2010/wordml" xmlns:wpg="http://schemas.microsoft.com/office/word/2010/wordprocessingGroup" xmlns:wpi="http://schemas.microsoft.com/office/word/2010/wordprocessingInk" xmlns:wne="http://schemas.microsoft.com/office/word/2006/wordml" xmlns:wps="http://schemas.microsoft.com/office/word/2010/wordprocessingShape" mc:Ignorable="w14 wp14">
+  <w:p>
+    <w:pPr>
+      <w:pStyle w:val="Pieddepage"/>
+    </w:pPr>
+  </w:p>
+</w:ftr>
+</file>
+
+<file path=word/footer3.xml><?xml version="1.0" encoding="utf-8"?>
+<w:ftr xmlns:wpc="http://schemas.microsoft.com/office/word/2010/wordprocessingCanvas" xmlns:mc="http://schemas.openxmlformats.org/markup-compatibility/2006" xmlns:o="urn:schemas-microsoft-com:office:office" xmlns:r="http://schemas.openxmlformats.org/officeDocument/2006/relationships" xmlns:m="http://schemas.openxmlformats.org/officeDocument/2006/math" xmlns:v="urn:schemas-microsoft-com:vml" xmlns:wp14="http://schemas.microsoft.com/office/word/2010/wordprocessingDrawing" xmlns:wp="http://schemas.openxmlformats.org/drawingml/2006/wordprocessingDrawing" xmlns:w10="urn:schemas-microsoft-com:office:word" xmlns:w="http://schemas.openxmlformats.org/wordprocessingml/2006/main" xmlns:w14="http://schemas.microsoft.com/office/word/2010/wordml" xmlns:wpg="http://schemas.microsoft.com/office/word/2010/wordprocessingGroup" xmlns:wpi="http://schemas.microsoft.com/office/word/2010/wordprocessingInk" xmlns:wne="http://schemas.microsoft.com/office/word/2006/wordml" xmlns:wps="http://schemas.microsoft.com/office/word/2010/wordprocessingShape" mc:Ignorable="w14 wp14">
+  <w:p>
+    <w:pPr>
+      <w:pStyle w:val="Pieddepage"/>
+    </w:pPr>
+  </w:p>
+</w:ftr>
+</file>
+
+<file path=word/footnotes.xml><?xml version="1.0" encoding="utf-8"?>
+<w:footnotes xmlns:wpc="http://schemas.microsoft.com/office/word/2010/wordprocessingCanvas" xmlns:mc="http://schemas.openxmlformats.org/markup-compatibility/2006" xmlns:o="urn:schemas-microsoft-com:office:office" xmlns:r="http://schemas.openxmlformats.org/officeDocument/2006/relationships" xmlns:m="http://schemas.openxmlformats.org/officeDocument/2006/math" xmlns:v="urn:schemas-microsoft-com:vml" xmlns:wp14="http://schemas.microsoft.com/office/word/2010/wordprocessingDrawing" xmlns:wp="http://schemas.openxmlformats.org/drawingml/2006/wordprocessingDrawing" xmlns:w10="urn:schemas-microsoft-com:office:word" xmlns:w="http://schemas.openxmlformats.org/wordprocessingml/2006/main" xmlns:w14="http://schemas.microsoft.com/office/word/2010/wordml" xmlns:wpg="http://schemas.microsoft.com/office/word/2010/wordprocessingGroup" xmlns:wpi="http://schemas.microsoft.com/office/word/2010/wordprocessingInk" xmlns:wne="http://schemas.microsoft.com/office/word/2006/wordml" xmlns:wps="http://schemas.microsoft.com/office/word/2010/wordprocessingShape" mc:Ignorable="w14 wp14">
+  <w:footnote w:type="separator" w:id="-1">
+    <w:p>
+      <w:r>
+        <w:separator/>
+      </w:r>
+    </w:p>
+  </w:footnote>
+  <w:footnote w:type="continuationSeparator" w:id="0">
+    <w:p>
+      <w:r>
+        <w:continuationSeparator/>
+      </w:r>
+    </w:p>
+  </w:footnote>
+</w:footnotes>
+</file>
+
+<file path=word/header1.xml><?xml version="1.0" encoding="utf-8"?>
+<w:hdr xmlns:wpc="http://schemas.microsoft.com/office/word/2010/wordprocessingCanvas" xmlns:mc="http://schemas.openxmlformats.org/markup-compatibility/2006" xmlns:o="urn:schemas-microsoft-com:office:office" xmlns:r="http://schemas.openxmlformats.org/officeDocument/2006/relationships" xmlns:m="http://schemas.openxmlformats.org/officeDocument/2006/math" xmlns:v="urn:schemas-microsoft-com:vml" xmlns:wp14="http://schemas.microsoft.com/office/word/2010/wordprocessingDrawing" xmlns:wp="http://schemas.openxmlformats.org/drawingml/2006/wordprocessingDrawing" xmlns:w10="urn:schemas-microsoft-com:office:word" xmlns:w="http://schemas.openxmlformats.org/wordprocessingml/2006/main" xmlns:w14="http://schemas.microsoft.com/office/word/2010/wordml" xmlns:wpg="http://schemas.microsoft.com/office/word/2010/wordprocessingGroup" xmlns:wpi="http://schemas.microsoft.com/office/word/2010/wordprocessingInk" xmlns:wne="http://schemas.microsoft.com/office/word/2006/wordml" xmlns:wps="http://schemas.microsoft.com/office/word/2010/wordprocessingShape" mc:Ignorable="w14 wp14">
+  <w:p>
+    <w:pPr>
+      <w:pStyle w:val="En-tte"/>
+    </w:pPr>
+  </w:p>
+</w:hdr>
+</file>
+
+<file path=word/header2.xml><?xml version="1.0" encoding="utf-8"?>
+<w:hdr xmlns:wpc="http://schemas.microsoft.com/office/word/2010/wordprocessingCanvas" xmlns:mc="http://schemas.openxmlformats.org/markup-compatibility/2006" xmlns:o="urn:schemas-microsoft-com:office:office" xmlns:r="http://schemas.openxmlformats.org/officeDocument/2006/relationships" xmlns:m="http://schemas.openxmlformats.org/officeDocument/2006/math" xmlns:v="urn:schemas-microsoft-com:vml" xmlns:wp14="http://schemas.microsoft.com/office/word/2010/wordprocessingDrawing" xmlns:wp="http://schemas.openxmlformats.org/drawingml/2006/wordprocessingDrawing" xmlns:w10="urn:schemas-microsoft-com:office:word" xmlns:w="http://schemas.openxmlformats.org/wordprocessingml/2006/main" xmlns:w14="http://schemas.microsoft.com/office/word/2010/wordml" xmlns:wpg="http://schemas.microsoft.com/office/word/2010/wordprocessingGroup" xmlns:wpi="http://schemas.microsoft.com/office/word/2010/wordprocessingInk" xmlns:wne="http://schemas.microsoft.com/office/word/2006/wordml" xmlns:wps="http://schemas.microsoft.com/office/word/2010/wordprocessingShape" mc:Ignorable="w14 wp14">
+  <w:p>
+    <w:pPr>
+      <w:pStyle w:val="En-tte"/>
+    </w:pPr>
+  </w:p>
+</w:hdr>
+</file>
+
+<file path=word/header3.xml><?xml version="1.0" encoding="utf-8"?>
+<w:hdr xmlns:wpc="http://schemas.microsoft.com/office/word/2010/wordprocessingCanvas" xmlns:mc="http://schemas.openxmlformats.org/markup-compatibility/2006" xmlns:o="urn:schemas-microsoft-com:office:office" xmlns:r="http://schemas.openxmlformats.org/officeDocument/2006/relationships" xmlns:m="http://schemas.openxmlformats.org/officeDocument/2006/math" xmlns:v="urn:schemas-microsoft-com:vml" xmlns:wp14="http://schemas.microsoft.com/office/word/2010/wordprocessingDrawing" xmlns:wp="http://schemas.openxmlformats.org/drawingml/2006/wordprocessingDrawing" xmlns:w10="urn:schemas-microsoft-com:office:word" xmlns:w="http://schemas.openxmlformats.org/wordprocessingml/2006/main" xmlns:w14="http://schemas.microsoft.com/office/word/2010/wordml" xmlns:wpg="http://schemas.microsoft.com/office/word/2010/wordprocessingGroup" xmlns:wpi="http://schemas.microsoft.com/office/word/2010/wordprocessingInk" xmlns:wne="http://schemas.microsoft.com/office/word/2006/wordml" xmlns:wps="http://schemas.microsoft.com/office/word/2010/wordprocessingShape" mc:Ignorable="w14 wp14">
+  <w:p>
+    <w:pPr>
+      <w:pStyle w:val="En-tte"/>
+    </w:pPr>
+  </w:p>
+</w:hdr>
 </file>
 
 <file path=word/numbering.xml><?xml version="1.0" encoding="utf-8"?>
@@ -2720,6 +2871,50 @@
       <w:szCs w:val="16"/>
     </w:rPr>
   </w:style>
+  <w:style w:type="paragraph" w:styleId="En-tte">
+    <w:name w:val="header"/>
+    <w:basedOn w:val="Normal"/>
+    <w:link w:val="En-tteCar"/>
+    <w:rsid w:val="00196779"/>
+    <w:pPr>
+      <w:tabs>
+        <w:tab w:val="center" w:pos="4536"/>
+        <w:tab w:val="right" w:pos="9072"/>
+      </w:tabs>
+    </w:pPr>
+  </w:style>
+  <w:style w:type="character" w:customStyle="1" w:styleId="En-tteCar">
+    <w:name w:val="En-tête Car"/>
+    <w:basedOn w:val="Policepardfaut"/>
+    <w:link w:val="En-tte"/>
+    <w:rsid w:val="00196779"/>
+    <w:rPr>
+      <w:sz w:val="24"/>
+      <w:szCs w:val="24"/>
+    </w:rPr>
+  </w:style>
+  <w:style w:type="paragraph" w:styleId="Pieddepage">
+    <w:name w:val="footer"/>
+    <w:basedOn w:val="Normal"/>
+    <w:link w:val="PieddepageCar"/>
+    <w:rsid w:val="00196779"/>
+    <w:pPr>
+      <w:tabs>
+        <w:tab w:val="center" w:pos="4536"/>
+        <w:tab w:val="right" w:pos="9072"/>
+      </w:tabs>
+    </w:pPr>
+  </w:style>
+  <w:style w:type="character" w:customStyle="1" w:styleId="PieddepageCar">
+    <w:name w:val="Pied de page Car"/>
+    <w:basedOn w:val="Policepardfaut"/>
+    <w:link w:val="Pieddepage"/>
+    <w:rsid w:val="00196779"/>
+    <w:rPr>
+      <w:sz w:val="24"/>
+      <w:szCs w:val="24"/>
+    </w:rPr>
+  </w:style>
 </w:styles>
 </file>
 
@@ -2971,6 +3166,50 @@
       <w:rFonts w:ascii="Tahoma" w:hAnsi="Tahoma" w:cs="Tahoma"/>
       <w:sz w:val="16"/>
       <w:szCs w:val="16"/>
+    </w:rPr>
+  </w:style>
+  <w:style w:type="paragraph" w:styleId="En-tte">
+    <w:name w:val="header"/>
+    <w:basedOn w:val="Normal"/>
+    <w:link w:val="En-tteCar"/>
+    <w:rsid w:val="00196779"/>
+    <w:pPr>
+      <w:tabs>
+        <w:tab w:val="center" w:pos="4536"/>
+        <w:tab w:val="right" w:pos="9072"/>
+      </w:tabs>
+    </w:pPr>
+  </w:style>
+  <w:style w:type="character" w:customStyle="1" w:styleId="En-tteCar">
+    <w:name w:val="En-tête Car"/>
+    <w:basedOn w:val="Policepardfaut"/>
+    <w:link w:val="En-tte"/>
+    <w:rsid w:val="00196779"/>
+    <w:rPr>
+      <w:sz w:val="24"/>
+      <w:szCs w:val="24"/>
+    </w:rPr>
+  </w:style>
+  <w:style w:type="paragraph" w:styleId="Pieddepage">
+    <w:name w:val="footer"/>
+    <w:basedOn w:val="Normal"/>
+    <w:link w:val="PieddepageCar"/>
+    <w:rsid w:val="00196779"/>
+    <w:pPr>
+      <w:tabs>
+        <w:tab w:val="center" w:pos="4536"/>
+        <w:tab w:val="right" w:pos="9072"/>
+      </w:tabs>
+    </w:pPr>
+  </w:style>
+  <w:style w:type="character" w:customStyle="1" w:styleId="PieddepageCar">
+    <w:name w:val="Pied de page Car"/>
+    <w:basedOn w:val="Policepardfaut"/>
+    <w:link w:val="Pieddepage"/>
+    <w:rsid w:val="00196779"/>
+    <w:rPr>
+      <w:sz w:val="24"/>
+      <w:szCs w:val="24"/>
     </w:rPr>
   </w:style>
 </w:styles>
@@ -3266,7 +3505,7 @@
 </file>
 
 <file path=customXml/itemProps1.xml><?xml version="1.0" encoding="utf-8"?>
-<ds:datastoreItem xmlns:ds="http://schemas.openxmlformats.org/officeDocument/2006/customXml" ds:itemID="{ABE8C122-8048-4858-8950-755F67DD98BD}">
+<ds:datastoreItem xmlns:ds="http://schemas.openxmlformats.org/officeDocument/2006/customXml" ds:itemID="{700A9C76-CBAC-4E8B-9552-6054A32C0652}">
   <ds:schemaRefs>
     <ds:schemaRef ds:uri="http://schemas.openxmlformats.org/officeDocument/2006/bibliography"/>
   </ds:schemaRefs>

</xml_diff>

<commit_message>
Fixe signets dans template ddocx d'exemple
</commit_message>
<xml_diff>
--- a/src/main/webapp/doc/template.docx
+++ b/src/main/webapp/doc/template.docx
@@ -340,28 +340,14 @@
         <w:rPr>
           <w:sz w:val="20"/>
         </w:rPr>
-        <w:t>Né(e) le </w:t>
-      </w:r>
-      <w:proofErr w:type="gramStart"/>
-      <w:r>
-        <w:rPr>
-          <w:sz w:val="20"/>
-        </w:rPr>
-        <w:t xml:space="preserve">:  </w:t>
+        <w:t xml:space="preserve">Né(e) le :  </w:t>
       </w:r>
       <w:bookmarkStart w:id="3" w:name="nee_le"/>
       <w:r>
         <w:rPr>
           <w:sz w:val="20"/>
         </w:rPr>
-        <w:t>Né</w:t>
-      </w:r>
-      <w:proofErr w:type="gramEnd"/>
-      <w:r>
-        <w:rPr>
-          <w:sz w:val="20"/>
-        </w:rPr>
-        <w:t>(e) le</w:t>
+        <w:t>Né(e) le</w:t>
       </w:r>
       <w:bookmarkEnd w:id="3"/>
       <w:r>
@@ -504,9 +490,58 @@
         </w:rPr>
         <w:t>Adresse3</w:t>
       </w:r>
-      <w:bookmarkStart w:id="8" w:name="_GoBack"/>
       <w:bookmarkEnd w:id="7"/>
+    </w:p>
+    <w:p>
+      <w:pPr>
+        <w:ind w:left="-360"/>
+      </w:pPr>
+      <w:r>
+        <w:rPr>
+          <w:sz w:val="20"/>
+        </w:rPr>
+        <w:t xml:space="preserve">    </w:t>
+      </w:r>
+      <w:r>
+        <w:rPr>
+          <w:sz w:val="20"/>
+        </w:rPr>
+        <w:tab/>
+      </w:r>
+      <w:r>
+        <w:rPr>
+          <w:sz w:val="20"/>
+        </w:rPr>
+        <w:tab/>
+      </w:r>
+      <w:bookmarkStart w:id="8" w:name="code_postal"/>
+      <w:r>
+        <w:rPr>
+          <w:sz w:val="20"/>
+        </w:rPr>
+        <w:t>Code p</w:t>
+      </w:r>
+      <w:r>
+        <w:rPr>
+          <w:sz w:val="20"/>
+        </w:rPr>
+        <w:t xml:space="preserve">ostal </w:t>
+      </w:r>
       <w:bookmarkEnd w:id="8"/>
+      <w:r>
+        <w:rPr>
+          <w:sz w:val="20"/>
+        </w:rPr>
+        <w:t xml:space="preserve"> </w:t>
+      </w:r>
+      <w:bookmarkStart w:id="9" w:name="ville"/>
+      <w:r>
+        <w:rPr>
+          <w:sz w:val="20"/>
+        </w:rPr>
+        <w:t>Ville</w:t>
+      </w:r>
+      <w:bookmarkEnd w:id="9"/>
     </w:p>
     <w:p>
       <w:pPr>
@@ -530,69 +565,50 @@
         </w:rPr>
         <w:tab/>
       </w:r>
-      <w:bookmarkStart w:id="9" w:name="code_postal"/>
-      <w:r>
-        <w:rPr>
-          <w:sz w:val="20"/>
-        </w:rPr>
-        <w:t>Code p</w:t>
-      </w:r>
-      <w:r>
-        <w:rPr>
-          <w:sz w:val="20"/>
-        </w:rPr>
-        <w:t>ostal</w:t>
-      </w:r>
-      <w:r>
-        <w:rPr>
-          <w:sz w:val="20"/>
-        </w:rPr>
-        <w:t xml:space="preserve"> </w:t>
-      </w:r>
-      <w:bookmarkEnd w:id="9"/>
-      <w:r>
-        <w:rPr>
-          <w:sz w:val="20"/>
-        </w:rPr>
-        <w:t xml:space="preserve"> </w:t>
-      </w:r>
-      <w:bookmarkStart w:id="10" w:name="ville"/>
-      <w:r>
-        <w:rPr>
-          <w:sz w:val="20"/>
-        </w:rPr>
-        <w:t>Ville</w:t>
+      <w:bookmarkStart w:id="10" w:name="pays"/>
+      <w:r>
+        <w:rPr>
+          <w:sz w:val="20"/>
+        </w:rPr>
+        <w:t>Pays</w:t>
       </w:r>
       <w:bookmarkEnd w:id="10"/>
     </w:p>
     <w:p>
       <w:pPr>
         <w:ind w:left="-360"/>
-      </w:pPr>
-      <w:r>
-        <w:rPr>
-          <w:sz w:val="20"/>
-        </w:rPr>
-        <w:t xml:space="preserve">    </w:t>
-      </w:r>
-      <w:r>
-        <w:rPr>
-          <w:sz w:val="20"/>
-        </w:rPr>
-        <w:tab/>
-      </w:r>
-      <w:r>
-        <w:rPr>
-          <w:sz w:val="20"/>
-        </w:rPr>
-        <w:tab/>
-      </w:r>
-      <w:bookmarkStart w:id="11" w:name="pays"/>
-      <w:r>
-        <w:rPr>
-          <w:sz w:val="20"/>
-        </w:rPr>
-        <w:t>Pays</w:t>
+        <w:rPr>
+          <w:sz w:val="20"/>
+        </w:rPr>
+      </w:pPr>
+    </w:p>
+    <w:p>
+      <w:pPr>
+        <w:ind w:left="-360"/>
+        <w:rPr>
+          <w:sz w:val="20"/>
+        </w:rPr>
+      </w:pPr>
+      <w:r>
+        <w:rPr>
+          <w:sz w:val="20"/>
+        </w:rPr>
+        <w:t>Situation professionnelle actuelle (type de poste, établissement, laboratoire) :</w:t>
+      </w:r>
+    </w:p>
+    <w:p>
+      <w:pPr>
+        <w:ind w:left="-360"/>
+        <w:rPr>
+          <w:sz w:val="20"/>
+        </w:rPr>
+      </w:pPr>
+      <w:bookmarkStart w:id="11" w:name="situation_professionnelle"/>
+      <w:r>
+        <w:rPr>
+          <w:sz w:val="20"/>
+        </w:rPr>
+        <w:t>Situation professionnelle</w:t>
       </w:r>
       <w:bookmarkEnd w:id="11"/>
     </w:p>
@@ -603,86 +619,54 @@
           <w:sz w:val="20"/>
         </w:rPr>
       </w:pPr>
-    </w:p>
-    <w:p>
-      <w:pPr>
-        <w:ind w:left="-360"/>
-        <w:rPr>
-          <w:sz w:val="20"/>
-        </w:rPr>
-      </w:pPr>
-      <w:r>
-        <w:rPr>
-          <w:sz w:val="20"/>
-        </w:rPr>
-        <w:t>Situation professionnelle actuelle (type de poste, établissement, laboratoire) :</w:t>
-      </w:r>
-    </w:p>
-    <w:p>
-      <w:pPr>
-        <w:ind w:left="-360"/>
-      </w:pPr>
-      <w:bookmarkStart w:id="12" w:name="situation_professionnelle"/>
-      <w:r>
-        <w:rPr>
-          <w:sz w:val="20"/>
-        </w:rPr>
-        <w:t>Situation professionnelle</w:t>
-      </w:r>
-    </w:p>
-    <w:p>
-      <w:pPr>
-        <w:ind w:left="-360"/>
-      </w:pPr>
-      <w:bookmarkStart w:id="13" w:name="lieu_dexercice"/>
+      <w:bookmarkStart w:id="12" w:name="lieu_dexercice"/>
+      <w:r>
+        <w:rPr>
+          <w:sz w:val="20"/>
+        </w:rPr>
+        <w:t>Lieu d'exercice</w:t>
+      </w:r>
       <w:bookmarkEnd w:id="12"/>
-      <w:r>
-        <w:rPr>
-          <w:sz w:val="20"/>
-        </w:rPr>
-        <w:t>Lieu d'exercice</w:t>
-      </w:r>
-    </w:p>
-    <w:p>
-      <w:pPr>
-        <w:ind w:left="-360"/>
-      </w:pPr>
-      <w:bookmarkStart w:id="14" w:name="ville_ou_pay_dexercice"/>
+    </w:p>
+    <w:p>
+      <w:pPr>
+        <w:ind w:left="-360"/>
+        <w:rPr>
+          <w:sz w:val="20"/>
+        </w:rPr>
+      </w:pPr>
+      <w:bookmarkStart w:id="13" w:name="ville_ou_pay_dexercice"/>
+      <w:bookmarkStart w:id="14" w:name="ville_ou_pays_dexercice"/>
+      <w:r>
+        <w:rPr>
+          <w:sz w:val="20"/>
+        </w:rPr>
+        <w:t>Ville ou pays d'exercice</w:t>
+      </w:r>
+    </w:p>
+    <w:p>
+      <w:pPr>
+        <w:rPr>
+          <w:sz w:val="20"/>
+        </w:rPr>
+      </w:pPr>
+      <w:bookmarkStart w:id="15" w:name="_GoBack"/>
       <w:bookmarkEnd w:id="13"/>
-      <w:r>
-        <w:rPr>
-          <w:sz w:val="20"/>
-        </w:rPr>
-        <w:t>Ville ou pays d'exercice</w:t>
-      </w:r>
-    </w:p>
-    <w:bookmarkEnd w:id="14"/>
-    <w:p>
-      <w:pPr>
-        <w:ind w:left="-360"/>
-        <w:rPr>
-          <w:sz w:val="20"/>
-        </w:rPr>
-      </w:pPr>
-    </w:p>
-    <w:p>
-      <w:pPr>
-        <w:ind w:left="-360"/>
-        <w:rPr>
-          <w:sz w:val="20"/>
-        </w:rPr>
-      </w:pPr>
-      <w:r>
-        <w:rPr>
-          <w:sz w:val="20"/>
-        </w:rPr>
-        <w:t>Formation et diplô</w:t>
-      </w:r>
-      <w:r>
-        <w:rPr>
-          <w:sz w:val="20"/>
-        </w:rPr>
-        <w:t xml:space="preserve">mes (précisez année et lieu) : </w:t>
+      <w:bookmarkEnd w:id="14"/>
+      <w:bookmarkEnd w:id="15"/>
+    </w:p>
+    <w:p>
+      <w:pPr>
+        <w:ind w:left="-360"/>
+        <w:rPr>
+          <w:sz w:val="20"/>
+        </w:rPr>
+      </w:pPr>
+      <w:r>
+        <w:rPr>
+          <w:sz w:val="20"/>
+        </w:rPr>
+        <w:t xml:space="preserve">Formation et diplômes (précisez année et lieu) : </w:t>
       </w:r>
     </w:p>
     <w:p>
@@ -724,14 +708,14 @@
         </w:rPr>
         <w:t xml:space="preserve">Titre : </w:t>
       </w:r>
-      <w:bookmarkStart w:id="15" w:name="titre_these"/>
+      <w:bookmarkStart w:id="16" w:name="titre_these"/>
       <w:r>
         <w:rPr>
           <w:sz w:val="20"/>
         </w:rPr>
         <w:t>Titre thèse</w:t>
       </w:r>
-      <w:bookmarkEnd w:id="15"/>
+      <w:bookmarkEnd w:id="16"/>
     </w:p>
     <w:p>
       <w:pPr>
@@ -768,14 +752,14 @@
         <w:tab/>
         <w:t xml:space="preserve">date de soutenance : </w:t>
       </w:r>
-      <w:bookmarkStart w:id="16" w:name="date_soutenance"/>
+      <w:bookmarkStart w:id="17" w:name="date_soutenance"/>
       <w:r>
         <w:rPr>
           <w:sz w:val="20"/>
         </w:rPr>
         <w:t>Date soutenance</w:t>
       </w:r>
-      <w:bookmarkEnd w:id="16"/>
+      <w:bookmarkEnd w:id="17"/>
       <w:r>
         <w:rPr>
           <w:sz w:val="20"/>
@@ -807,14 +791,14 @@
         <w:tab/>
         <w:t xml:space="preserve">laboratoire/université : </w:t>
       </w:r>
-      <w:bookmarkStart w:id="17" w:name="lieu_soutenance"/>
+      <w:bookmarkStart w:id="18" w:name="lieu_soutenance"/>
       <w:r>
         <w:rPr>
           <w:sz w:val="20"/>
         </w:rPr>
         <w:t>Lieu soutenance</w:t>
       </w:r>
-      <w:bookmarkEnd w:id="17"/>
+      <w:bookmarkEnd w:id="18"/>
     </w:p>
     <w:p>
       <w:pPr>
@@ -835,7 +819,7 @@
         </w:rPr>
         <w:t xml:space="preserve">de recherche : </w:t>
       </w:r>
-      <w:bookmarkStart w:id="18" w:name="directeur_these"/>
+      <w:bookmarkStart w:id="19" w:name="directeur_these"/>
       <w:r>
         <w:rPr>
           <w:sz w:val="20"/>
@@ -848,7 +832,7 @@
         </w:rPr>
         <w:t>Thèse</w:t>
       </w:r>
-      <w:bookmarkEnd w:id="18"/>
+      <w:bookmarkEnd w:id="19"/>
     </w:p>
     <w:p>
       <w:pPr>
@@ -879,7 +863,7 @@
           <w:sz w:val="20"/>
         </w:rPr>
       </w:pPr>
-      <w:bookmarkStart w:id="19" w:name="jury"/>
+      <w:bookmarkStart w:id="20" w:name="jury"/>
       <w:r>
         <w:rPr>
           <w:sz w:val="20"/>
@@ -887,7 +871,7 @@
         <w:t>Jury</w:t>
       </w:r>
     </w:p>
-    <w:bookmarkEnd w:id="19"/>
+    <w:bookmarkEnd w:id="20"/>
     <w:p>
       <w:pPr>
         <w:ind w:left="-360"/>
@@ -1083,21 +1067,7 @@
         <w:rPr>
           <w:sz w:val="20"/>
         </w:rPr>
-        <w:t xml:space="preserve">   </w:t>
-      </w:r>
-      <w:proofErr w:type="gramStart"/>
-      <w:r>
-        <w:rPr>
-          <w:sz w:val="20"/>
-        </w:rPr>
-        <w:t>communications</w:t>
-      </w:r>
-      <w:proofErr w:type="gramEnd"/>
-      <w:r>
-        <w:rPr>
-          <w:sz w:val="20"/>
-        </w:rPr>
-        <w:t xml:space="preserve"> orales : </w:t>
+        <w:t xml:space="preserve">   communications orales : </w:t>
       </w:r>
       <w:r>
         <w:rPr>
@@ -1158,19 +1128,11 @@
           <w:sz w:val="16"/>
         </w:rPr>
       </w:pPr>
-      <w:proofErr w:type="gramStart"/>
-      <w:r>
-        <w:rPr>
-          <w:sz w:val="20"/>
-        </w:rPr>
-        <w:t>brevets</w:t>
-      </w:r>
-      <w:proofErr w:type="gramEnd"/>
-      <w:r>
-        <w:rPr>
-          <w:sz w:val="20"/>
-        </w:rPr>
-        <w:t xml:space="preserve"> : </w:t>
+      <w:r>
+        <w:rPr>
+          <w:sz w:val="20"/>
+        </w:rPr>
+        <w:t xml:space="preserve">brevets : </w:t>
       </w:r>
       <w:r>
         <w:rPr>
@@ -1275,13 +1237,7 @@
         <w:rPr>
           <w:sz w:val="20"/>
         </w:rPr>
-        <w:t>Domain</w:t>
-      </w:r>
-      <w:r>
-        <w:rPr>
-          <w:sz w:val="20"/>
-        </w:rPr>
-        <w:t>e de recherche :</w:t>
+        <w:t>Domaine de recherche :</w:t>
       </w:r>
     </w:p>
     <w:p>
@@ -1439,13 +1395,7 @@
         <w:rPr>
           <w:sz w:val="20"/>
         </w:rPr>
-        <w:t xml:space="preserve">* Informations </w:t>
-      </w:r>
-      <w:r>
-        <w:rPr>
-          <w:sz w:val="20"/>
-        </w:rPr>
-        <w:t>complémentaires (si nécessaire) :</w:t>
+        <w:t>* Informations complémentaires (si nécessaire) :</w:t>
       </w:r>
     </w:p>
     <w:p>
@@ -1596,6 +1546,7 @@
                 <w:sz w:val="20"/>
                 <w:szCs w:val="20"/>
               </w:rPr>
+              <w:lastRenderedPageBreak/>
               <w:t>QUALITE DU DOSSIER</w:t>
             </w:r>
           </w:p>
@@ -1952,15 +1903,7 @@
                 <w:sz w:val="20"/>
                 <w:szCs w:val="20"/>
               </w:rPr>
-              <w:t xml:space="preserve">Avis sur la candidature et la poursuite </w:t>
-            </w:r>
-            <w:r>
-              <w:rPr>
-                <w:rFonts w:ascii="Arial" w:hAnsi="Arial" w:cs="Arial"/>
-                <w:sz w:val="20"/>
-                <w:szCs w:val="20"/>
-              </w:rPr>
-              <w:t>du concours</w:t>
+              <w:t>Avis sur la candidature et la poursuite du concours</w:t>
             </w:r>
           </w:p>
         </w:tc>
@@ -2218,21 +2161,7 @@
         <w:rPr>
           <w:sz w:val="20"/>
         </w:rPr>
-        <w:t xml:space="preserve">Fait à </w:t>
-      </w:r>
-      <w:proofErr w:type="gramStart"/>
-      <w:r>
-        <w:rPr>
-          <w:sz w:val="20"/>
-        </w:rPr>
-        <w:t>………………………….,</w:t>
-      </w:r>
-      <w:proofErr w:type="gramEnd"/>
-      <w:r>
-        <w:rPr>
-          <w:sz w:val="20"/>
-        </w:rPr>
-        <w:t xml:space="preserve"> le……………………………….  </w:t>
+        <w:t xml:space="preserve">Fait à …………………………., le……………………………….  </w:t>
       </w:r>
       <w:r>
         <w:rPr>
@@ -3505,7 +3434,7 @@
 </file>
 
 <file path=customXml/itemProps1.xml><?xml version="1.0" encoding="utf-8"?>
-<ds:datastoreItem xmlns:ds="http://schemas.openxmlformats.org/officeDocument/2006/customXml" ds:itemID="{700A9C76-CBAC-4E8B-9552-6054A32C0652}">
+<ds:datastoreItem xmlns:ds="http://schemas.openxmlformats.org/officeDocument/2006/customXml" ds:itemID="{B930FF5C-1BB4-4E82-8007-61E2D5AB70F5}">
   <ds:schemaRefs>
     <ds:schemaRef ds:uri="http://schemas.openxmlformats.org/officeDocument/2006/bibliography"/>
   </ds:schemaRefs>

</xml_diff>